<commit_message>
mise à jour fiches et ajouts L4, E1
</commit_message>
<xml_diff>
--- a/docs/L1_optiPulve.docx
+++ b/docs/L1_optiPulve.docx
@@ -74,10 +74,10 @@
         <w:jc w:val="start"/>
       </w:tblPr>
       <w:tblGrid>
-        <w:gridCol w:w="2140"/>
-        <w:gridCol w:w="1926"/>
-        <w:gridCol w:w="1926"/>
-        <w:gridCol w:w="1926"/>
+        <w:gridCol w:w="3039"/>
+        <w:gridCol w:w="1626"/>
+        <w:gridCol w:w="1498"/>
+        <w:gridCol w:w="1755"/>
       </w:tblGrid>
       <w:tr>
         <w:trPr>
@@ -429,7 +429,31 @@
         <w:t xml:space="preserve"> </w:t>
       </w:r>
       <w:r>
-        <w:t xml:space="preserve">avant chaque campagne et pendant la saison si nécessaire par une mesure du débit de chaque diffuseur pour vérifier le volume/ha réellement appliqué. Veiller à ce que la répartition des débits dans les différents organes du pulvérisateur permette de pulvériser la même dose sur chaque face de rang. Vérifier le bon fonctionnement des organes de protection (grille, prise de force…). N’oubliez pas de réaliser le contrôle technique périodique de votre appareil (tous les 3 ans), qui est obligatoire !</w:t>
+        <w:t xml:space="preserve">avant chaque campagne et pendant la saison si nécessaire par une mesure du débit de chaque diffuseur pour vérifier le volume/ha réellement appliqué.</w:t>
+      </w:r>
+    </w:p>
+    <w:p>
+      <w:pPr>
+        <w:pStyle w:val="BodyText"/>
+      </w:pPr>
+      <w:r>
+        <w:t xml:space="preserve">Veiller à ce que la répartition des débits dans les différents organes du pulvérisateur permette de pulvériser la même dose sur chaque face de rang.</w:t>
+      </w:r>
+    </w:p>
+    <w:p>
+      <w:pPr>
+        <w:pStyle w:val="BodyText"/>
+      </w:pPr>
+      <w:r>
+        <w:t xml:space="preserve">Vérifier le bon fonctionnement des organes de protection (grille, prise de force…).</w:t>
+      </w:r>
+    </w:p>
+    <w:p>
+      <w:pPr>
+        <w:pStyle w:val="BodyText"/>
+      </w:pPr>
+      <w:r>
+        <w:t xml:space="preserve">N’oubliez pas de réaliser le contrôle technique périodique de votre appareil (tous les 3 ans), qui est obligatoire !</w:t>
       </w:r>
     </w:p>
     <w:bookmarkEnd w:id="26"/>
@@ -761,7 +785,23 @@
               <w:jc w:val="center"/>
             </w:pPr>
             <w:r>
-              <w:t xml:space="preserve">Avec certains modèles, il est possible de changer de technologie de pulvérisation et de changer votre voûte pneumatique en voûte en jet porté, avec l’ajout de porte buses. Parlez-en à votre constructeur/revendeur qui vous indiquera les différentes options. Ce type d’évolution est encore peu fréquent, mais permet de faire varier la vitesse d’air sans agir sur la taille des gouttes. D’autre part, la possibilité d’utiliser des buses antidérive permet de réduire significativement la dérive sans pénaliser la qualité d’application.</w:t>
+              <w:t xml:space="preserve">Avec certains modèles, il est possible de changer de technologie de pulvérisation et de changer votre voûte pneumatique en voûte en jet porté, avec l’ajout de porte buses.</w:t>
+            </w:r>
+          </w:p>
+          <w:p>
+            <w:pPr>
+              <w:jc w:val="center"/>
+            </w:pPr>
+            <w:r>
+              <w:t xml:space="preserve">Ce type d’évolution est encore peu fréquent, mais permet de faire varier la vitesse d’air sans agir sur la taille des gouttes. D’autre part, la possibilité d’utiliser des buses antidérive permet de réduire significativement la dérive sans pénaliser la qualité d’application.</w:t>
+            </w:r>
+          </w:p>
+          <w:p>
+            <w:pPr>
+              <w:jc w:val="center"/>
+            </w:pPr>
+            <w:r>
+              <w:t xml:space="preserve">Parlez-en à votre constructeur/revendeur qui vous indiquera les différentes options.</w:t>
             </w:r>
           </w:p>
         </w:tc>

</xml_diff>